<commit_message>
préparation MCD en cours
</commit_message>
<xml_diff>
--- a/organisationEntités.docx
+++ b/organisationEntités.docx
@@ -38,6 +38,26 @@
       </w:r>
     </w:p>
     <w:p>
+      <w:r>
+        <w:t>Correspondant</w:t>
+      </w:r>
+      <w:r>
+        <w:t>(héritage)</w:t>
+      </w:r>
+    </w:p>
+    <w:p>
+      <w:pPr>
+        <w:pStyle w:val="Paragraphedeliste"/>
+        <w:numPr>
+          <w:ilvl w:val="0"/>
+          <w:numId w:val="1"/>
+        </w:numPr>
+      </w:pPr>
+      <w:r>
+        <w:t>ID correspondant</w:t>
+      </w:r>
+    </w:p>
+    <w:p>
       <w:pPr>
         <w:pStyle w:val="Paragraphedeliste"/>
         <w:numPr>
@@ -122,13 +142,6 @@
       </w:r>
     </w:p>
     <w:p>
-      <w:pPr>
-        <w:pStyle w:val="Paragraphedeliste"/>
-        <w:numPr>
-          <w:ilvl w:val="0"/>
-          <w:numId w:val="1"/>
-        </w:numPr>
-      </w:pPr>
       <w:r>
         <w:t>Région</w:t>
       </w:r>
@@ -142,10 +155,57 @@
         </w:numPr>
       </w:pPr>
       <w:r>
+        <w:t>ID région</w:t>
+      </w:r>
+    </w:p>
+    <w:p>
+      <w:pPr>
+        <w:pStyle w:val="Paragraphedeliste"/>
+        <w:numPr>
+          <w:ilvl w:val="0"/>
+          <w:numId w:val="1"/>
+        </w:numPr>
+      </w:pPr>
+      <w:r>
+        <w:t xml:space="preserve">Libellé </w:t>
+      </w:r>
+      <w:r>
+        <w:t>Région</w:t>
+      </w:r>
+    </w:p>
+    <w:p>
+      <w:r>
         <w:t>Pays</w:t>
       </w:r>
     </w:p>
     <w:p>
+      <w:pPr>
+        <w:pStyle w:val="Paragraphedeliste"/>
+        <w:numPr>
+          <w:ilvl w:val="0"/>
+          <w:numId w:val="1"/>
+        </w:numPr>
+      </w:pPr>
+      <w:r>
+        <w:t>ID pays</w:t>
+      </w:r>
+    </w:p>
+    <w:p>
+      <w:pPr>
+        <w:pStyle w:val="Paragraphedeliste"/>
+        <w:numPr>
+          <w:ilvl w:val="0"/>
+          <w:numId w:val="1"/>
+        </w:numPr>
+      </w:pPr>
+      <w:r>
+        <w:t xml:space="preserve">Libellé </w:t>
+      </w:r>
+      <w:r>
+        <w:t>Pays</w:t>
+      </w:r>
+    </w:p>
+    <w:p>
       <w:r>
         <w:t>Gestion des membres :</w:t>
       </w:r>
@@ -211,25 +271,65 @@
       </w:r>
     </w:p>
     <w:p>
-      <w:pPr>
-        <w:pStyle w:val="Paragraphedeliste"/>
-        <w:numPr>
-          <w:ilvl w:val="0"/>
-          <w:numId w:val="1"/>
-        </w:numPr>
-      </w:pPr>
+      <w:r>
+        <w:t>Spécialités</w:t>
+      </w:r>
+    </w:p>
+    <w:p>
+      <w:pPr>
+        <w:pStyle w:val="Paragraphedeliste"/>
+        <w:numPr>
+          <w:ilvl w:val="0"/>
+          <w:numId w:val="1"/>
+        </w:numPr>
+      </w:pPr>
+      <w:r>
+        <w:t>ID spécialité</w:t>
+      </w:r>
+    </w:p>
+    <w:p>
+      <w:pPr>
+        <w:pStyle w:val="Paragraphedeliste"/>
+        <w:numPr>
+          <w:ilvl w:val="0"/>
+          <w:numId w:val="1"/>
+        </w:numPr>
+      </w:pPr>
+      <w:r>
+        <w:t xml:space="preserve">Libellé </w:t>
+      </w:r>
       <w:r>
         <w:t>Spécialité(s), soliste, choriste, musicien</w:t>
       </w:r>
     </w:p>
     <w:p>
-      <w:pPr>
-        <w:pStyle w:val="Paragraphedeliste"/>
-        <w:numPr>
-          <w:ilvl w:val="0"/>
-          <w:numId w:val="1"/>
-        </w:numPr>
-      </w:pPr>
+      <w:r>
+        <w:t>Responsable</w:t>
+      </w:r>
+    </w:p>
+    <w:p>
+      <w:pPr>
+        <w:pStyle w:val="Paragraphedeliste"/>
+        <w:numPr>
+          <w:ilvl w:val="0"/>
+          <w:numId w:val="1"/>
+        </w:numPr>
+      </w:pPr>
+      <w:r>
+        <w:t>ID responsable</w:t>
+      </w:r>
+    </w:p>
+    <w:p>
+      <w:pPr>
+        <w:pStyle w:val="Paragraphedeliste"/>
+        <w:numPr>
+          <w:ilvl w:val="0"/>
+          <w:numId w:val="1"/>
+        </w:numPr>
+      </w:pPr>
+      <w:r>
+        <w:t xml:space="preserve">Libellé </w:t>
+      </w:r>
       <w:r>
         <w:t>Responsabilité (</w:t>
       </w:r>
@@ -270,7 +370,42 @@
         </w:numPr>
       </w:pPr>
       <w:r>
-        <w:t xml:space="preserve">Instrument (à vent, à </w:t>
+        <w:t>Nom musicien</w:t>
+      </w:r>
+    </w:p>
+    <w:p>
+      <w:r>
+        <w:t>Instrument</w:t>
+      </w:r>
+    </w:p>
+    <w:p>
+      <w:pPr>
+        <w:pStyle w:val="Paragraphedeliste"/>
+        <w:numPr>
+          <w:ilvl w:val="0"/>
+          <w:numId w:val="1"/>
+        </w:numPr>
+      </w:pPr>
+      <w:r>
+        <w:t>ID instrument</w:t>
+      </w:r>
+    </w:p>
+    <w:p>
+      <w:pPr>
+        <w:pStyle w:val="Paragraphedeliste"/>
+        <w:numPr>
+          <w:ilvl w:val="0"/>
+          <w:numId w:val="1"/>
+        </w:numPr>
+      </w:pPr>
+      <w:r>
+        <w:t xml:space="preserve">Libellé </w:t>
+      </w:r>
+      <w:r>
+        <w:t>instrument (</w:t>
+      </w:r>
+      <w:r>
+        <w:t xml:space="preserve">à vent, à </w:t>
       </w:r>
       <w:r>
         <w:t>cordes.</w:t>
@@ -279,47 +414,6 @@
         <w:t>)</w:t>
       </w:r>
     </w:p>
-    <w:p>
-      <w:r>
-        <w:t>Instrument</w:t>
-      </w:r>
-    </w:p>
-    <w:p>
-      <w:pPr>
-        <w:pStyle w:val="Paragraphedeliste"/>
-        <w:numPr>
-          <w:ilvl w:val="0"/>
-          <w:numId w:val="1"/>
-        </w:numPr>
-      </w:pPr>
-      <w:r>
-        <w:t>ID instrument</w:t>
-      </w:r>
-    </w:p>
-    <w:p>
-      <w:pPr>
-        <w:pStyle w:val="Paragraphedeliste"/>
-        <w:numPr>
-          <w:ilvl w:val="0"/>
-          <w:numId w:val="1"/>
-        </w:numPr>
-      </w:pPr>
-      <w:r>
-        <w:t xml:space="preserve">Libellé </w:t>
-      </w:r>
-      <w:r>
-        <w:t>instrument (</w:t>
-      </w:r>
-      <w:r>
-        <w:t xml:space="preserve">à vent, à </w:t>
-      </w:r>
-      <w:r>
-        <w:t>cordes.</w:t>
-      </w:r>
-      <w:r>
-        <w:t>)</w:t>
-      </w:r>
-    </w:p>
     <w:p/>
     <w:p>
       <w:r>
@@ -359,7 +453,40 @@
         </w:numPr>
       </w:pPr>
       <w:r>
-        <w:t>Epoque apparition titre</w:t>
+        <w:lastRenderedPageBreak/>
+        <w:t>Date</w:t>
+      </w:r>
+      <w:r>
+        <w:t xml:space="preserve"> apparition titre</w:t>
+      </w:r>
+    </w:p>
+    <w:p>
+      <w:pPr>
+        <w:pStyle w:val="Paragraphedeliste"/>
+        <w:numPr>
+          <w:ilvl w:val="0"/>
+          <w:numId w:val="1"/>
+        </w:numPr>
+      </w:pPr>
+      <w:r>
+        <w:t>Durée titre</w:t>
+      </w:r>
+    </w:p>
+    <w:p>
+      <w:r>
+        <w:t>Auteur</w:t>
+      </w:r>
+    </w:p>
+    <w:p>
+      <w:pPr>
+        <w:pStyle w:val="Paragraphedeliste"/>
+        <w:numPr>
+          <w:ilvl w:val="0"/>
+          <w:numId w:val="1"/>
+        </w:numPr>
+      </w:pPr>
+      <w:r>
+        <w:t>ID auteur</w:t>
       </w:r>
     </w:p>
     <w:p>
@@ -389,33 +516,41 @@
     <w:p>
       <w:pPr>
         <w:pStyle w:val="Paragraphedeliste"/>
-        <w:numPr>
-          <w:ilvl w:val="0"/>
-          <w:numId w:val="1"/>
-        </w:numPr>
-      </w:pPr>
-      <w:r>
-        <w:t>Durée</w:t>
-      </w:r>
-    </w:p>
-    <w:p>
-      <w:pPr>
-        <w:pStyle w:val="Paragraphedeliste"/>
-        <w:numPr>
-          <w:ilvl w:val="0"/>
-          <w:numId w:val="1"/>
-        </w:numPr>
-      </w:pPr>
-      <w:r>
+      </w:pPr>
+    </w:p>
+    <w:p>
+      <w:pPr>
+        <w:pStyle w:val="Paragraphedeliste"/>
+        <w:numPr>
+          <w:ilvl w:val="0"/>
+          <w:numId w:val="1"/>
+        </w:numPr>
+        <w:rPr>
+          <w:color w:val="FF0000"/>
+        </w:rPr>
+      </w:pPr>
+      <w:r>
+        <w:rPr>
+          <w:color w:val="FF0000"/>
+        </w:rPr>
         <w:t>Type</w:t>
       </w:r>
       <w:r>
+        <w:rPr>
+          <w:color w:val="FF0000"/>
+        </w:rPr>
         <w:t xml:space="preserve"> : danse</w:t>
       </w:r>
       <w:r>
+        <w:rPr>
+          <w:color w:val="FF0000"/>
+        </w:rPr>
         <w:t xml:space="preserve">, chant, danse et chant, </w:t>
       </w:r>
       <w:r>
+        <w:rPr>
+          <w:color w:val="FF0000"/>
+        </w:rPr>
         <w:t>conte.</w:t>
       </w:r>
     </w:p>
@@ -470,24 +605,34 @@
         </w:numPr>
       </w:pPr>
       <w:r>
-        <w:t>Date début rencontre</w:t>
-      </w:r>
-    </w:p>
-    <w:p>
-      <w:pPr>
-        <w:pStyle w:val="Paragraphedeliste"/>
-        <w:numPr>
-          <w:ilvl w:val="0"/>
-          <w:numId w:val="1"/>
-        </w:numPr>
-      </w:pPr>
-      <w:proofErr w:type="gramStart"/>
+        <w:t xml:space="preserve">Date début </w:t>
+      </w:r>
+      <w:r>
+        <w:t xml:space="preserve">prochaine </w:t>
+      </w:r>
+      <w:r>
+        <w:t>rencontre</w:t>
+      </w:r>
+    </w:p>
+    <w:p>
+      <w:pPr>
+        <w:pStyle w:val="Paragraphedeliste"/>
+        <w:numPr>
+          <w:ilvl w:val="0"/>
+          <w:numId w:val="1"/>
+        </w:numPr>
+      </w:pPr>
       <w:r>
         <w:t>Date fin</w:t>
       </w:r>
-      <w:proofErr w:type="gramEnd"/>
-      <w:r>
-        <w:t xml:space="preserve"> de rencontre</w:t>
+      <w:r>
+        <w:t xml:space="preserve"> </w:t>
+      </w:r>
+      <w:r>
+        <w:t>prochaine</w:t>
+      </w:r>
+      <w:r>
+        <w:t xml:space="preserve"> rencontre</w:t>
       </w:r>
     </w:p>
     <w:p>
@@ -519,8 +664,10 @@
     </w:p>
     <w:p>
       <w:r>
-        <w:lastRenderedPageBreak/>
         <w:t>Organisateur</w:t>
+      </w:r>
+      <w:r>
+        <w:t>(héritage)</w:t>
       </w:r>
     </w:p>
     <w:p>

</xml_diff>